<commit_message>
updated lesson plan and slides for Montreal
</commit_message>
<xml_diff>
--- a/Montreal201904/Neotoma_Montreal201904_Intro_LessonPlan.docx
+++ b/Montreal201904/Neotoma_Montreal201904_Intro_LessonPlan.docx
@@ -68,28 +68,14 @@
     </w:p>
     <w:p>
       <w:r>
-        <w:t xml:space="preserve">This workshop follows my </w:t>
-      </w:r>
-      <w:proofErr w:type="spellStart"/>
-      <w:r>
-        <w:t>dept</w:t>
-      </w:r>
-      <w:proofErr w:type="spellEnd"/>
-      <w:r>
-        <w:t xml:space="preserve"> seminar and is only 2 hours, so am keeping intro </w:t>
-      </w:r>
-      <w:proofErr w:type="spellStart"/>
-      <w:proofErr w:type="gramStart"/>
-      <w:r>
-        <w:t>powerpoint</w:t>
-      </w:r>
-      <w:proofErr w:type="spellEnd"/>
-      <w:proofErr w:type="gramEnd"/>
-      <w:r>
-        <w:t xml:space="preserve"> short.</w:t>
-      </w:r>
-      <w:bookmarkStart w:id="0" w:name="_GoBack"/>
-      <w:bookmarkEnd w:id="0"/>
+        <w:t>This workshop follows my dept seminar and is only 2 hours, so am keeping intro</w:t>
+      </w:r>
+      <w:r>
+        <w:t>ductory</w:t>
+      </w:r>
+      <w:r>
+        <w:t xml:space="preserve"> powerpoint short.</w:t>
+      </w:r>
     </w:p>
     <w:p/>
     <w:p>
@@ -141,7 +127,7 @@
         </w:numPr>
       </w:pPr>
       <w:r>
-        <w:t>Tilia</w:t>
+        <w:t>DOIs and landing pages</w:t>
       </w:r>
     </w:p>
     <w:p>
@@ -153,7 +139,7 @@
         </w:numPr>
       </w:pPr>
       <w:r>
-        <w:t>DOIs and landing pages</w:t>
+        <w:t>Tilia</w:t>
       </w:r>
     </w:p>
     <w:p>
@@ -185,161 +171,6 @@
         <w:pStyle w:val="ListParagraph"/>
       </w:pPr>
     </w:p>
-    <w:p>
-      <w:r>
-        <w:t>OUTLINE</w:t>
-      </w:r>
-    </w:p>
-    <w:p>
-      <w:r>
-        <w:t>Neotoma Paleoecology Workshop</w:t>
-      </w:r>
-    </w:p>
-    <w:p>
-      <w:pPr>
-        <w:ind w:left="360"/>
-        <w:rPr>
-          <w:b/>
-        </w:rPr>
-      </w:pPr>
-      <w:r>
-        <w:rPr>
-          <w:b/>
-        </w:rPr>
-        <w:t>Part I:  9am-</w:t>
-      </w:r>
-      <w:proofErr w:type="gramStart"/>
-      <w:r>
-        <w:rPr>
-          <w:b/>
-        </w:rPr>
-        <w:t>10:30am  General</w:t>
-      </w:r>
-      <w:proofErr w:type="gramEnd"/>
-      <w:r>
-        <w:rPr>
-          <w:b/>
-        </w:rPr>
-        <w:t xml:space="preserve"> Overview</w:t>
-      </w:r>
-      <w:r>
-        <w:rPr>
-          <w:b/>
-        </w:rPr>
-        <w:t xml:space="preserve"> &amp; Neotoma Explorer</w:t>
-      </w:r>
-    </w:p>
-    <w:p>
-      <w:pPr>
-        <w:pStyle w:val="ListParagraph"/>
-        <w:numPr>
-          <w:ilvl w:val="0"/>
-          <w:numId w:val="1"/>
-        </w:numPr>
-        <w:ind w:left="1080"/>
-      </w:pPr>
-      <w:r>
-        <w:t>Overview &amp; Key Concepts</w:t>
-      </w:r>
-    </w:p>
-    <w:p>
-      <w:pPr>
-        <w:pStyle w:val="ListParagraph"/>
-        <w:numPr>
-          <w:ilvl w:val="0"/>
-          <w:numId w:val="1"/>
-        </w:numPr>
-        <w:ind w:left="1080"/>
-      </w:pPr>
-      <w:r>
-        <w:t>Neotoma Explorer:  Searching, finding, exploring data</w:t>
-      </w:r>
-    </w:p>
-    <w:p>
-      <w:pPr>
-        <w:pStyle w:val="ListParagraph"/>
-        <w:numPr>
-          <w:ilvl w:val="0"/>
-          <w:numId w:val="1"/>
-        </w:numPr>
-        <w:ind w:left="1080"/>
-      </w:pPr>
-      <w:r>
-        <w:t>APIs</w:t>
-      </w:r>
-    </w:p>
-    <w:p>
-      <w:pPr>
-        <w:ind w:left="360"/>
-      </w:pPr>
-    </w:p>
-    <w:p>
-      <w:pPr>
-        <w:ind w:left="360"/>
-        <w:rPr>
-          <w:b/>
-        </w:rPr>
-      </w:pPr>
-      <w:r>
-        <w:rPr>
-          <w:b/>
-        </w:rPr>
-        <w:t>Part II:  10:</w:t>
-      </w:r>
-      <w:proofErr w:type="gramStart"/>
-      <w:r>
-        <w:rPr>
-          <w:b/>
-        </w:rPr>
-        <w:t>30am-noon</w:t>
-      </w:r>
-      <w:proofErr w:type="gramEnd"/>
-      <w:r>
-        <w:rPr>
-          <w:b/>
-        </w:rPr>
-        <w:t xml:space="preserve">.  </w:t>
-      </w:r>
-      <w:r>
-        <w:rPr>
-          <w:b/>
-        </w:rPr>
-        <w:t>Tilia, R</w:t>
-      </w:r>
-    </w:p>
-    <w:p>
-      <w:pPr>
-        <w:pStyle w:val="ListParagraph"/>
-        <w:numPr>
-          <w:ilvl w:val="0"/>
-          <w:numId w:val="2"/>
-        </w:numPr>
-        <w:ind w:left="1080"/>
-      </w:pPr>
-      <w:r>
-        <w:t>Tilia:  Putting Data in</w:t>
-      </w:r>
-      <w:r>
-        <w:t>to Neotoma:  Upload &amp; Validation</w:t>
-      </w:r>
-    </w:p>
-    <w:p>
-      <w:pPr>
-        <w:pStyle w:val="ListParagraph"/>
-        <w:numPr>
-          <w:ilvl w:val="0"/>
-          <w:numId w:val="2"/>
-        </w:numPr>
-        <w:ind w:left="1080"/>
-      </w:pPr>
-      <w:r>
-        <w:t>R:  Getting Data out</w:t>
-      </w:r>
-      <w:r>
-        <w:t>:  Large-Scale searches &amp; exports</w:t>
-      </w:r>
-    </w:p>
-    <w:p/>
     <w:p>
       <w:r>
         <w:t>WALKTHROUGH</w:t>
@@ -369,6 +200,9 @@
       <w:r>
         <w:t>Presentation</w:t>
       </w:r>
+      <w:r>
+        <w:t xml:space="preserve"> (20 min)</w:t>
+      </w:r>
     </w:p>
     <w:p>
       <w:pPr>
@@ -381,6 +215,138 @@
       <w:r>
         <w:t>Neotoma Explorer walkthrough</w:t>
       </w:r>
+      <w:r>
+        <w:t xml:space="preserve"> (40 min)</w:t>
+      </w:r>
+    </w:p>
+    <w:p>
+      <w:pPr>
+        <w:pStyle w:val="ListParagraph"/>
+        <w:numPr>
+          <w:ilvl w:val="1"/>
+          <w:numId w:val="3"/>
+        </w:numPr>
+      </w:pPr>
+      <w:r>
+        <w:t>Searching for Data</w:t>
+      </w:r>
+    </w:p>
+    <w:p>
+      <w:pPr>
+        <w:pStyle w:val="ListParagraph"/>
+        <w:numPr>
+          <w:ilvl w:val="2"/>
+          <w:numId w:val="3"/>
+        </w:numPr>
+      </w:pPr>
+      <w:r>
+        <w:t>By Site Name</w:t>
+      </w:r>
+    </w:p>
+    <w:p>
+      <w:pPr>
+        <w:pStyle w:val="ListParagraph"/>
+        <w:numPr>
+          <w:ilvl w:val="1"/>
+          <w:numId w:val="3"/>
+        </w:numPr>
+      </w:pPr>
+      <w:r>
+        <w:t>Stratigraphic Diagrammer</w:t>
+      </w:r>
+    </w:p>
+    <w:p>
+      <w:pPr>
+        <w:pStyle w:val="ListParagraph"/>
+        <w:numPr>
+          <w:ilvl w:val="1"/>
+          <w:numId w:val="3"/>
+        </w:numPr>
+      </w:pPr>
+      <w:r>
+        <w:t>More Searches</w:t>
+      </w:r>
+    </w:p>
+    <w:p>
+      <w:pPr>
+        <w:pStyle w:val="ListParagraph"/>
+        <w:numPr>
+          <w:ilvl w:val="2"/>
+          <w:numId w:val="3"/>
+        </w:numPr>
+      </w:pPr>
+      <w:r>
+        <w:t>By Taxon</w:t>
+      </w:r>
+      <w:r>
+        <w:t xml:space="preserve"> (Spruce)</w:t>
+      </w:r>
+    </w:p>
+    <w:p>
+      <w:pPr>
+        <w:pStyle w:val="ListParagraph"/>
+        <w:numPr>
+          <w:ilvl w:val="2"/>
+          <w:numId w:val="3"/>
+        </w:numPr>
+      </w:pPr>
+      <w:r>
+        <w:t>By Time</w:t>
+      </w:r>
+    </w:p>
+    <w:p>
+      <w:pPr>
+        <w:pStyle w:val="ListParagraph"/>
+        <w:numPr>
+          <w:ilvl w:val="2"/>
+          <w:numId w:val="3"/>
+        </w:numPr>
+      </w:pPr>
+      <w:r>
+        <w:t>By Investigator</w:t>
+      </w:r>
+      <w:r>
+        <w:t xml:space="preserve"> (Pierre Richard)</w:t>
+      </w:r>
+    </w:p>
+    <w:p>
+      <w:pPr>
+        <w:pStyle w:val="ListParagraph"/>
+        <w:numPr>
+          <w:ilvl w:val="2"/>
+          <w:numId w:val="3"/>
+        </w:numPr>
+      </w:pPr>
+      <w:r>
+        <w:t>By Dataset type (pollen)</w:t>
+      </w:r>
+    </w:p>
+    <w:p>
+      <w:pPr>
+        <w:pStyle w:val="ListParagraph"/>
+        <w:numPr>
+          <w:ilvl w:val="1"/>
+          <w:numId w:val="3"/>
+        </w:numPr>
+      </w:pPr>
+      <w:r>
+        <w:t>Download data</w:t>
+      </w:r>
+      <w:r>
+        <w:t xml:space="preserve"> as a CSV file</w:t>
+      </w:r>
+    </w:p>
+    <w:p>
+      <w:pPr>
+        <w:pStyle w:val="ListParagraph"/>
+        <w:numPr>
+          <w:ilvl w:val="1"/>
+          <w:numId w:val="3"/>
+        </w:numPr>
+      </w:pPr>
+      <w:r>
+        <w:t>Saving a search and dragging it back to screen</w:t>
+      </w:r>
     </w:p>
     <w:p>
       <w:pPr>
@@ -391,6 +357,99 @@
         </w:numPr>
       </w:pPr>
       <w:r>
+        <w:t xml:space="preserve">DOIs </w:t>
+      </w:r>
+    </w:p>
+    <w:p>
+      <w:pPr>
+        <w:pStyle w:val="ListParagraph"/>
+        <w:numPr>
+          <w:ilvl w:val="1"/>
+          <w:numId w:val="3"/>
+        </w:numPr>
+      </w:pPr>
+      <w:hyperlink r:id="rId6" w:history="1">
+        <w:r>
+          <w:rPr>
+            <w:rStyle w:val="Hyperlink"/>
+          </w:rPr>
+          <w:t>http://data-dev.neotomadb.org/3565</w:t>
+        </w:r>
+      </w:hyperlink>
+      <w:r>
+        <w:t xml:space="preserve"> (Pierre Richard site)</w:t>
+      </w:r>
+    </w:p>
+    <w:p>
+      <w:pPr>
+        <w:pStyle w:val="ListParagraph"/>
+        <w:numPr>
+          <w:ilvl w:val="1"/>
+          <w:numId w:val="3"/>
+        </w:numPr>
+      </w:pPr>
+      <w:r>
+        <w:t>Note the frozen and current versions of the data.</w:t>
+      </w:r>
+    </w:p>
+    <w:p>
+      <w:pPr>
+        <w:pStyle w:val="ListParagraph"/>
+        <w:numPr>
+          <w:ilvl w:val="0"/>
+          <w:numId w:val="3"/>
+        </w:numPr>
+      </w:pPr>
+      <w:r>
+        <w:t>Tilia</w:t>
+      </w:r>
+    </w:p>
+    <w:p>
+      <w:pPr>
+        <w:pStyle w:val="ListParagraph"/>
+        <w:numPr>
+          <w:ilvl w:val="1"/>
+          <w:numId w:val="3"/>
+        </w:numPr>
+      </w:pPr>
+      <w:r>
+        <w:t>Download data</w:t>
+      </w:r>
+    </w:p>
+    <w:p>
+      <w:pPr>
+        <w:pStyle w:val="ListParagraph"/>
+        <w:numPr>
+          <w:ilvl w:val="1"/>
+          <w:numId w:val="3"/>
+        </w:numPr>
+      </w:pPr>
+      <w:r>
+        <w:t>Search by Author (have to download list of names first)</w:t>
+      </w:r>
+    </w:p>
+    <w:p>
+      <w:pPr>
+        <w:pStyle w:val="ListParagraph"/>
+        <w:numPr>
+          <w:ilvl w:val="1"/>
+          <w:numId w:val="3"/>
+        </w:numPr>
+      </w:pPr>
+      <w:r>
+        <w:lastRenderedPageBreak/>
+        <w:t>Do a correction</w:t>
+      </w:r>
+    </w:p>
+    <w:p>
+      <w:pPr>
+        <w:pStyle w:val="ListParagraph"/>
+        <w:numPr>
+          <w:ilvl w:val="0"/>
+          <w:numId w:val="3"/>
+        </w:numPr>
+      </w:pPr>
+      <w:r>
         <w:t>APIs</w:t>
       </w:r>
     </w:p>
@@ -418,30 +477,19 @@
         <w:t>base tables</w:t>
       </w:r>
     </w:p>
-    <w:p/>
-    <w:p>
-      <w:pPr>
-        <w:rPr>
-          <w:b/>
-        </w:rPr>
-      </w:pPr>
-      <w:r>
-        <w:rPr>
-          <w:b/>
-        </w:rPr>
-        <w:t>Part II</w:t>
-      </w:r>
-    </w:p>
     <w:p>
       <w:pPr>
         <w:pStyle w:val="ListParagraph"/>
         <w:numPr>
           <w:ilvl w:val="0"/>
-          <w:numId w:val="4"/>
-        </w:numPr>
-      </w:pPr>
-      <w:r>
-        <w:t>Tilia</w:t>
+          <w:numId w:val="3"/>
+        </w:numPr>
+      </w:pPr>
+      <w:r>
+        <w:t xml:space="preserve">Curricular </w:t>
+      </w:r>
+      <w:r>
+        <w:t>Materials</w:t>
       </w:r>
     </w:p>
     <w:p>
@@ -449,12 +497,39 @@
         <w:pStyle w:val="ListParagraph"/>
         <w:numPr>
           <w:ilvl w:val="1"/>
-          <w:numId w:val="4"/>
-        </w:numPr>
-      </w:pPr>
-      <w:r>
-        <w:lastRenderedPageBreak/>
-        <w:t>Open Spicer example</w:t>
+          <w:numId w:val="3"/>
+        </w:numPr>
+      </w:pPr>
+      <w:r>
+        <w:t xml:space="preserve">Point folks to website at </w:t>
+      </w:r>
+      <w:hyperlink r:id="rId7" w:history="1">
+        <w:r>
+          <w:rPr>
+            <w:rStyle w:val="Hyperlink"/>
+          </w:rPr>
+          <w:t>https://serc.carleton.edu/neotoma/activities.html</w:t>
+        </w:r>
+      </w:hyperlink>
+      <w:r>
+        <w:t xml:space="preserve"> </w:t>
+      </w:r>
+      <w:bookmarkStart w:id="0" w:name="_GoBack"/>
+      <w:bookmarkEnd w:id="0"/>
+    </w:p>
+    <w:p>
+      <w:pPr>
+        <w:pStyle w:val="ListParagraph"/>
+        <w:numPr>
+          <w:ilvl w:val="0"/>
+          <w:numId w:val="3"/>
+        </w:numPr>
+      </w:pPr>
+      <w:r>
+        <w:t>R packag</w:t>
+      </w:r>
+      <w:r>
+        <w:t>e</w:t>
       </w:r>
     </w:p>
     <w:p>
@@ -462,127 +537,11 @@
         <w:pStyle w:val="ListParagraph"/>
         <w:numPr>
           <w:ilvl w:val="1"/>
-          <w:numId w:val="4"/>
-        </w:numPr>
-      </w:pPr>
-      <w:r>
-        <w:t>Walk through data and metadata tabs</w:t>
-      </w:r>
-    </w:p>
-    <w:p>
-      <w:pPr>
-        <w:pStyle w:val="ListParagraph"/>
-        <w:numPr>
-          <w:ilvl w:val="1"/>
-          <w:numId w:val="4"/>
-        </w:numPr>
-      </w:pPr>
-      <w:r>
-        <w:t>Add a false name (</w:t>
-      </w:r>
-      <w:proofErr w:type="spellStart"/>
-      <w:r>
-        <w:t>Vitaceaee</w:t>
-      </w:r>
-      <w:proofErr w:type="spellEnd"/>
-      <w:r>
-        <w:t>)</w:t>
-      </w:r>
-    </w:p>
-    <w:p>
-      <w:pPr>
-        <w:pStyle w:val="ListParagraph"/>
-        <w:numPr>
-          <w:ilvl w:val="1"/>
-          <w:numId w:val="4"/>
-        </w:numPr>
-      </w:pPr>
-      <w:r>
-        <w:t>Validate Taxa Names (Variables/Validate Spreadsheet Taxa)</w:t>
-      </w:r>
-    </w:p>
-    <w:p>
-      <w:pPr>
-        <w:pStyle w:val="ListParagraph"/>
-        <w:numPr>
-          <w:ilvl w:val="1"/>
-          <w:numId w:val="4"/>
-        </w:numPr>
-      </w:pPr>
-      <w:r>
-        <w:t>Login as Steward</w:t>
-      </w:r>
-    </w:p>
-    <w:p>
-      <w:pPr>
-        <w:pStyle w:val="ListParagraph"/>
-        <w:numPr>
-          <w:ilvl w:val="1"/>
-          <w:numId w:val="4"/>
-        </w:numPr>
-      </w:pPr>
-      <w:r>
-        <w:t>Validate and Upload</w:t>
-      </w:r>
-    </w:p>
-    <w:p>
-      <w:pPr>
-        <w:pStyle w:val="ListParagraph"/>
-        <w:numPr>
-          <w:ilvl w:val="2"/>
-          <w:numId w:val="4"/>
-        </w:numPr>
-      </w:pPr>
-      <w:r>
-        <w:t>Taxa names</w:t>
-      </w:r>
-    </w:p>
-    <w:p>
-      <w:pPr>
-        <w:pStyle w:val="ListParagraph"/>
-        <w:numPr>
-          <w:ilvl w:val="2"/>
-          <w:numId w:val="4"/>
-        </w:numPr>
-      </w:pPr>
-      <w:r>
-        <w:t>Contacts</w:t>
-      </w:r>
-    </w:p>
-    <w:p>
-      <w:pPr>
-        <w:pStyle w:val="ListParagraph"/>
-        <w:numPr>
-          <w:ilvl w:val="2"/>
-          <w:numId w:val="4"/>
-        </w:numPr>
-      </w:pPr>
-      <w:r>
-        <w:t>Site name</w:t>
-      </w:r>
-    </w:p>
-    <w:p>
-      <w:pPr>
-        <w:pStyle w:val="ListParagraph"/>
-        <w:numPr>
-          <w:ilvl w:val="3"/>
-          <w:numId w:val="4"/>
-        </w:numPr>
-      </w:pPr>
-      <w:r>
-        <w:t>Checks metadata</w:t>
-      </w:r>
-    </w:p>
-    <w:p>
-      <w:pPr>
-        <w:pStyle w:val="ListParagraph"/>
-        <w:numPr>
-          <w:ilvl w:val="0"/>
-          <w:numId w:val="4"/>
-        </w:numPr>
-      </w:pPr>
-      <w:r>
-        <w:t>R</w:t>
+          <w:numId w:val="3"/>
+        </w:numPr>
+      </w:pPr>
+      <w:r>
+        <w:t>Won't have much time, so point to RMD script, the downloading of neotoma package and basic get site, get dataset commands</w:t>
       </w:r>
     </w:p>
     <w:p/>
@@ -819,7 +778,7 @@
         <w:ind w:left="1440" w:hanging="360"/>
       </w:pPr>
     </w:lvl>
-    <w:lvl w:ilvl="2" w:tplc="0409001B" w:tentative="1">
+    <w:lvl w:ilvl="2" w:tplc="0409001B">
       <w:start w:val="1"/>
       <w:numFmt w:val="lowerRoman"/>
       <w:lvlText w:val="%3."/>
@@ -828,7 +787,7 @@
         <w:ind w:left="2160" w:hanging="180"/>
       </w:pPr>
     </w:lvl>
-    <w:lvl w:ilvl="3" w:tplc="0409000F" w:tentative="1">
+    <w:lvl w:ilvl="3" w:tplc="0409000F">
       <w:start w:val="1"/>
       <w:numFmt w:val="decimal"/>
       <w:lvlText w:val="%4."/>
@@ -1390,6 +1349,17 @@
       <w:contextualSpacing/>
     </w:pPr>
   </w:style>
+  <w:style w:type="character" w:styleId="Hyperlink">
+    <w:name w:val="Hyperlink"/>
+    <w:basedOn w:val="DefaultParagraphFont"/>
+    <w:uiPriority w:val="99"/>
+    <w:unhideWhenUsed/>
+    <w:rsid w:val="001E506C"/>
+    <w:rPr>
+      <w:color w:val="0000FF" w:themeColor="hyperlink"/>
+      <w:u w:val="single"/>
+    </w:rPr>
+  </w:style>
 </w:styles>
 </file>
 
@@ -1590,6 +1560,17 @@
       <w:ind w:left="720"/>
       <w:contextualSpacing/>
     </w:pPr>
+  </w:style>
+  <w:style w:type="character" w:styleId="Hyperlink">
+    <w:name w:val="Hyperlink"/>
+    <w:basedOn w:val="DefaultParagraphFont"/>
+    <w:uiPriority w:val="99"/>
+    <w:unhideWhenUsed/>
+    <w:rsid w:val="001E506C"/>
+    <w:rPr>
+      <w:color w:val="0000FF" w:themeColor="hyperlink"/>
+      <w:u w:val="single"/>
+    </w:rPr>
   </w:style>
 </w:styles>
 </file>

</xml_diff>